<commit_message>
Add complete group system architecture diagram to final.docx
Co-authored-by: alanpaul1382-sketch <261784266+alanpaul1382-sketch@users.noreply.github.com>
</commit_message>
<xml_diff>
--- a/final.docx
+++ b/final.docx
@@ -5090,6 +5090,63 @@
         </w:drawing>
       </w:r>
     </w:p>
+    <w:p/>
+    <w:p>
+      <w:r>
+        <w:t>Figure 4a below presents the complete group system architecture, illustrating how the four proposed technologies — Artificial Intelligence, Immersive Media (VR/AR), 5G and Edge Computing, and Blockchain-Based Certificate Verification — integrate across a layered architecture to serve NYP's stakeholders and value chain activities.</w:t>
+      </w:r>
+    </w:p>
+    <w:p>
+      <w:pPr>
+        <w:jc w:val="center"/>
+      </w:pPr>
+      <w:r>
+        <w:drawing>
+          <wp:inline xmlns:a="http://schemas.openxmlformats.org/drawingml/2006/main" xmlns:pic="http://schemas.openxmlformats.org/drawingml/2006/picture">
+            <wp:extent cx="5486400" cy="4098080"/>
+            <wp:docPr id="10" name="Picture 10"/>
+            <wp:cNvGraphicFramePr>
+              <a:graphicFrameLocks noChangeAspect="1"/>
+            </wp:cNvGraphicFramePr>
+            <a:graphic>
+              <a:graphicData uri="http://schemas.openxmlformats.org/drawingml/2006/picture">
+                <pic:pic>
+                  <pic:nvPicPr>
+                    <pic:cNvPr id="0" name="group_system_architecture.png"/>
+                    <pic:cNvPicPr/>
+                  </pic:nvPicPr>
+                  <pic:blipFill>
+                    <a:blip r:embed="rId38"/>
+                    <a:stretch>
+                      <a:fillRect/>
+                    </a:stretch>
+                  </pic:blipFill>
+                  <pic:spPr>
+                    <a:xfrm>
+                      <a:off x="0" y="0"/>
+                      <a:ext cx="5486400" cy="4098080"/>
+                    </a:xfrm>
+                    <a:prstGeom prst="rect"/>
+                  </pic:spPr>
+                </pic:pic>
+              </a:graphicData>
+            </a:graphic>
+          </wp:inline>
+        </w:drawing>
+      </w:r>
+    </w:p>
+    <w:p>
+      <w:pPr>
+        <w:jc w:val="center"/>
+      </w:pPr>
+      <w:r>
+        <w:rPr>
+          <w:b/>
+        </w:rPr>
+        <w:t>Figure 4a: Complete Group System Architecture</w:t>
+      </w:r>
+    </w:p>
+    <w:p/>
     <w:p>
       <w:r>
         <w:pict w14:anchorId="69F3A5AA">

</xml_diff>

<commit_message>
Add group system architecture diagram (Figure 10) to final.docx
Co-authored-by: alanpaul1382-sketch <261784266+alanpaul1382-sketch@users.noreply.github.com>
</commit_message>
<xml_diff>
--- a/final.docx
+++ b/final.docx
@@ -1598,6 +1598,47 @@
           </w:tcPr>
           <w:p>
             <w:r>
+              <w:t>5</w:t>
+            </w:r>
+          </w:p>
+        </w:tc>
+      </w:tr>
+      <w:tr>
+        <w:tc>
+          <w:tcPr>
+            <w:tcW w:type="dxa" w:w="1491"/>
+          </w:tcPr>
+          <w:p>
+            <w:r>
+              <w:rPr>
+                <w:sz w:val="20"/>
+              </w:rPr>
+              <w:t>Figure 10</w:t>
+            </w:r>
+          </w:p>
+        </w:tc>
+        <w:tc>
+          <w:tcPr>
+            <w:tcW w:type="dxa" w:w="5240"/>
+          </w:tcPr>
+          <w:p>
+            <w:r>
+              <w:rPr>
+                <w:sz w:val="20"/>
+              </w:rPr>
+              <w:t>Group System Architecture</w:t>
+            </w:r>
+          </w:p>
+        </w:tc>
+        <w:tc>
+          <w:tcPr>
+            <w:tcW w:type="dxa" w:w="1228"/>
+          </w:tcPr>
+          <w:p>
+            <w:r>
+              <w:rPr>
+                <w:sz w:val="20"/>
+              </w:rPr>
               <w:t>5</w:t>
             </w:r>
           </w:p>
@@ -15063,6 +15104,82 @@
       <w:r>
         <w:t> Edge servers provide the low-latency processing required by AI inference, VR rendering, and IoT data processing.</w:t>
       </w:r>
+    </w:p>
+    <w:p>
+      <w:pPr/>
+    </w:p>
+    <w:p>
+      <w:pPr/>
+      <w:r>
+        <w:rPr>
+          <w:b/>
+          <w:sz w:val="24"/>
+        </w:rPr>
+        <w:t>Group System Architecture</w:t>
+      </w:r>
+    </w:p>
+    <w:p>
+      <w:pPr/>
+      <w:r>
+        <w:rPr>
+          <w:sz w:val="20"/>
+        </w:rPr>
+        <w:t>Figure 10 presents the group system architecture, illustrating how the four proposed technologies are integrated into a unified, layered ecosystem for Nanyang Polytechnic. The architecture spans six layers — from end users (students, lecturers, employers, and administrators) at the top, through application interfaces, core technology services (AI, VR/AR, 5G/Edge Computing, and Blockchain), a shared data and integration layer, campus-wide infrastructure, and a security, governance and compliance foundation. This layered design ensures that each technology reinforces the others while maintaining clear separation of concerns, scalability, and alignment with Singapore's Smart Nation and IMDA directives.</w:t>
+      </w:r>
+    </w:p>
+    <w:p>
+      <w:pPr>
+        <w:jc w:val="center"/>
+      </w:pPr>
+      <w:r>
+        <w:drawing>
+          <wp:inline xmlns:a="http://schemas.openxmlformats.org/drawingml/2006/main" xmlns:pic="http://schemas.openxmlformats.org/drawingml/2006/picture">
+            <wp:extent cx="5943600" cy="4448610"/>
+            <wp:docPr id="10" name="Picture 10"/>
+            <wp:cNvGraphicFramePr>
+              <a:graphicFrameLocks noChangeAspect="1"/>
+            </wp:cNvGraphicFramePr>
+            <a:graphic>
+              <a:graphicData uri="http://schemas.openxmlformats.org/drawingml/2006/picture">
+                <pic:pic>
+                  <pic:nvPicPr>
+                    <pic:cNvPr id="0" name="group_system_architecture.png"/>
+                    <pic:cNvPicPr/>
+                  </pic:nvPicPr>
+                  <pic:blipFill>
+                    <a:blip r:embed="rId38"/>
+                    <a:stretch>
+                      <a:fillRect/>
+                    </a:stretch>
+                  </pic:blipFill>
+                  <pic:spPr>
+                    <a:xfrm>
+                      <a:off x="0" y="0"/>
+                      <a:ext cx="5943600" cy="4448610"/>
+                    </a:xfrm>
+                    <a:prstGeom prst="rect"/>
+                  </pic:spPr>
+                </pic:pic>
+              </a:graphicData>
+            </a:graphic>
+          </wp:inline>
+        </w:drawing>
+      </w:r>
+    </w:p>
+    <w:p>
+      <w:pPr>
+        <w:jc w:val="center"/>
+      </w:pPr>
+      <w:r>
+        <w:rPr>
+          <w:i/>
+          <w:sz w:val="18"/>
+        </w:rPr>
+        <w:t>Figure 10: Group System Architecture — Integrated Technology Ecosystem for Nanyang Polytechnic</w:t>
+      </w:r>
+    </w:p>
+    <w:p>
+      <w:pPr/>
     </w:p>
     <w:p>
       <w:r>

</xml_diff>

<commit_message>
Split long architecture description into 4 readable paragraphs in final.docx
The single 2069-character paragraph describing the system architecture
diagram has been separated into four logical paragraphs:
1. Overview of what the diagram illustrates
2. Description of the seven architecture layers
3. Challenge-to-solution mapping explanation
4. Technology synergy and interconnections

Co-authored-by: alanpaul1382-sketch <261784266+alanpaul1382-sketch@users.noreply.github.com>
</commit_message>
<xml_diff>
--- a/final.docx
+++ b/final.docx
@@ -15135,11 +15135,36 @@
     <w:p>
       <w:r>
         <w:rPr>
-          <w:b w:val="0"/>
-          <w:i w:val="0"/>
           <w:sz w:val="22"/>
         </w:rPr>
-        <w:t>The Group System Architecture Diagram above illustrates the complete, end-to-end technology architecture that integrates all four proposed emerging technologies — Artificial Intelligence, Immersive Media (VR/AR), 5G and Edge Computing, and Blockchain-Based Certificate Verification — into a unified smart campus ecosystem for Nanyang Polytechnic. The architecture is organized into seven distinct layers: (1) Stakeholders, including students, lecturers, administrators, employers, and prospective students; (2) Access Channels such as the web portal, mobile apps, VR/AR headsets, API gateways, and IoT devices; (3) Application Services, where each team member's technology — AI adaptive learning (Clifton), VR/AR virtual labs and immersive content (Collin), blockchain credential verification and micro-credentialing (Declan), and 5G-enabled smart campus IoT and real-time streaming (Alex) — delivers specific capabilities; (4) Platform and Middleware, providing the computational backbone through edge computing nodes, AI/ML platforms, blockchain networks, VR/AR rendering engines, and cloud services, all orchestrated via Kubernetes and monitored through Prometheus; (5) Network Infrastructure, built on a 5G standalone core with small cells, Wi-Fi 6E mesh, and network slicing; (6) Data and Storage, encompassing the Student Information System, LMS, immutable blockchain ledger, IoT data lake, VR/AR content repository, and analytics data warehouse; and (7) Security, Compliance and Governance, ensuring PDPA compliance, zero-trust security, blockchain audit trails, and AI ethics governance. The bottom section maps each of NYP's key challenges to the specific technology solution that addresses it, demonstrating that every identified problem is resolved by the integrated architecture. Critically, the four technologies are not siloed — 5G enables low-latency VR/AR experiences, AI personalizes VR/AR learning scenarios, blockchain secures AI-generated credentials, and edge computing provides the real-time processing that underpins all three application layers.</w:t>
+        <w:t>The Group System Architecture Diagram above illustrates the complete, end-to-end technology architecture that integrates all four proposed emerging technologies — Artificial Intelligence, Immersive Media (VR/AR), 5G and Edge Computing, and Blockchain-Based Certificate Verification — into a unified smart campus ecosystem for Nanyang Polytechnic.</w:t>
+      </w:r>
+    </w:p>
+    <w:p>
+      <w:r>
+        <w:rPr>
+          <w:sz w:val="22"/>
+          <w:szCs w:val="22"/>
+        </w:rPr>
+        <w:t xml:space="preserve">The architecture is organized into seven distinct layers: (1) Stakeholders, including students, lecturers, administrators, employers, and prospective students; (2) Access Channels such as the web portal, mobile apps, VR/AR headsets, API gateways, and IoT devices; (3) Application Services, where each team member’s technology — AI adaptive learning (Clifton), VR/AR virtual labs and immersive content (Collin), blockchain credential verification and micro-credentialing (Declan), and 5G-enabled smart campus IoT and real-time streaming (Alex) — delivers specific capabilities; (4) Platform and Middleware, providing the computational backbone through edge computing nodes, AI/ML platforms, blockchain networks, VR/AR rendering engines, and cloud services, all orchestrated via Kubernetes and monitored through Prometheus; (5) Network Infrastructure, built on a 5G standalone core with small cells, Wi-Fi 6E mesh, and network slicing; (6) Data and Storage, encompassing the Student Information System, LMS, immutable blockchain ledger, IoT data lake, VR/AR content repository, and analytics data warehouse; and (7) Security, Compliance and Governance, ensuring PDPA compliance, zero-trust security, blockchain audit trails, and AI ethics governance.</w:t>
+      </w:r>
+    </w:p>
+    <w:p>
+      <w:r>
+        <w:rPr>
+          <w:sz w:val="22"/>
+          <w:szCs w:val="22"/>
+        </w:rPr>
+        <w:t xml:space="preserve">The bottom section maps each of NYP’s key challenges to the specific technology solution that addresses it, demonstrating that every identified problem is resolved by the integrated architecture.</w:t>
+      </w:r>
+    </w:p>
+    <w:p>
+      <w:r>
+        <w:rPr>
+          <w:sz w:val="22"/>
+          <w:szCs w:val="22"/>
+        </w:rPr>
+        <w:t xml:space="preserve">Critically, the four technologies are not siloed — 5G enables low-latency VR/AR experiences, AI personalizes VR/AR learning scenarios, blockchain secures AI-generated credentials, and edge computing provides the real-time processing that underpins all three application layers.</w:t>
       </w:r>
     </w:p>
     <w:p>

</xml_diff>